<commit_message>
cambios en procesamiento con fechas en products y purchase_orders
</commit_message>
<xml_diff>
--- a/Cuadro de Mandos.docx
+++ b/Cuadro de Mandos.docx
@@ -26,15 +26,7 @@
         <w:pStyle w:val="Sinespaciado"/>
       </w:pPr>
       <w:r>
-        <w:t>Se nos facilitan archivos “.</w:t>
-      </w:r>
-      <w:proofErr w:type="spellStart"/>
-      <w:r>
-        <w:t>csv</w:t>
-      </w:r>
-      <w:proofErr w:type="spellEnd"/>
-      <w:r>
-        <w:t>” para el estudio de la información de tal manera</w:t>
+        <w:t>Se nos facilitan archivos “.csv” para el estudio de la información de tal manera</w:t>
       </w:r>
       <w:r>
         <w:t>:</w:t>
@@ -49,251 +41,91 @@
       <w:pPr>
         <w:pStyle w:val="Sinespaciado"/>
         <w:rPr>
-          <w:lang w:val="en-GB"/>
-        </w:rPr>
-      </w:pPr>
-      <w:r>
-        <w:rPr>
+          <w:sz w:val="18"/>
+          <w:szCs w:val="18"/>
+          <w:lang w:val="en-GB"/>
+        </w:rPr>
+      </w:pPr>
+      <w:r>
+        <w:rPr>
+          <w:sz w:val="18"/>
+          <w:szCs w:val="18"/>
           <w:lang w:val="en-GB"/>
         </w:rPr>
         <w:t>c</w:t>
       </w:r>
       <w:r>
         <w:rPr>
+          <w:sz w:val="18"/>
+          <w:szCs w:val="18"/>
           <w:lang w:val="en-GB"/>
         </w:rPr>
         <w:t>ustomers</w:t>
       </w:r>
       <w:r>
         <w:rPr>
+          <w:sz w:val="18"/>
+          <w:szCs w:val="18"/>
           <w:lang w:val="en-GB"/>
         </w:rPr>
         <w:t>.csv</w:t>
       </w:r>
       <w:r>
         <w:rPr>
-          <w:lang w:val="en-GB"/>
-        </w:rPr>
-        <w:t>: “</w:t>
-      </w:r>
-      <w:r>
-        <w:rPr>
-          <w:lang w:val="en-GB"/>
-        </w:rPr>
-        <w:t>CustomerID</w:t>
-      </w:r>
-      <w:r>
-        <w:rPr>
-          <w:lang w:val="en-GB"/>
-        </w:rPr>
-        <w:t>”</w:t>
-      </w:r>
-      <w:proofErr w:type="gramStart"/>
-      <w:r>
-        <w:rPr>
-          <w:lang w:val="en-GB"/>
-        </w:rPr>
-        <w:t>,</w:t>
-      </w:r>
-      <w:r>
-        <w:rPr>
-          <w:lang w:val="en-GB"/>
-        </w:rPr>
-        <w:t>”</w:t>
-      </w:r>
-      <w:r>
-        <w:rPr>
-          <w:lang w:val="en-GB"/>
-        </w:rPr>
-        <w:t>CustomerName</w:t>
-      </w:r>
-      <w:proofErr w:type="gramEnd"/>
-      <w:r>
-        <w:rPr>
-          <w:lang w:val="en-GB"/>
-        </w:rPr>
-        <w:t>”</w:t>
-      </w:r>
-      <w:r>
-        <w:rPr>
-          <w:lang w:val="en-GB"/>
-        </w:rPr>
-        <w:t>,</w:t>
-      </w:r>
-      <w:r>
-        <w:rPr>
-          <w:lang w:val="en-GB"/>
-        </w:rPr>
-        <w:t>”</w:t>
-      </w:r>
-      <w:r>
-        <w:rPr>
-          <w:lang w:val="en-GB"/>
-        </w:rPr>
-        <w:t>Region</w:t>
-      </w:r>
-      <w:r>
-        <w:rPr>
-          <w:lang w:val="en-GB"/>
-        </w:rPr>
-        <w:t>”</w:t>
-      </w:r>
-      <w:r>
-        <w:rPr>
-          <w:lang w:val="en-GB"/>
-        </w:rPr>
-        <w:t>,</w:t>
-      </w:r>
-      <w:r>
-        <w:rPr>
-          <w:lang w:val="en-GB"/>
-        </w:rPr>
-        <w:t>”</w:t>
-      </w:r>
-      <w:r>
-        <w:rPr>
-          <w:lang w:val="en-GB"/>
-        </w:rPr>
-        <w:t>Country</w:t>
-      </w:r>
-      <w:r>
-        <w:rPr>
-          <w:lang w:val="en-GB"/>
-        </w:rPr>
-        <w:t>”</w:t>
-      </w:r>
-      <w:r>
-        <w:rPr>
-          <w:lang w:val="en-GB"/>
-        </w:rPr>
-        <w:t>,</w:t>
-      </w:r>
-      <w:r>
-        <w:rPr>
-          <w:lang w:val="en-GB"/>
-        </w:rPr>
-        <w:t>”</w:t>
-      </w:r>
-      <w:r>
-        <w:rPr>
-          <w:lang w:val="en-GB"/>
-        </w:rPr>
-        <w:t>PriceCategory</w:t>
-      </w:r>
-      <w:r>
-        <w:rPr>
-          <w:lang w:val="en-GB"/>
-        </w:rPr>
-        <w:t>”</w:t>
-      </w:r>
-      <w:r>
-        <w:rPr>
-          <w:lang w:val="en-GB"/>
-        </w:rPr>
-        <w:t>,</w:t>
-      </w:r>
-      <w:r>
-        <w:rPr>
-          <w:lang w:val="en-GB"/>
-        </w:rPr>
-        <w:t>”</w:t>
-      </w:r>
-      <w:r>
-        <w:rPr>
-          <w:lang w:val="en-GB"/>
-        </w:rPr>
-        <w:t>CustomerClass</w:t>
-      </w:r>
-      <w:r>
-        <w:rPr>
-          <w:lang w:val="en-GB"/>
-        </w:rPr>
-        <w:t>”</w:t>
-      </w:r>
-      <w:r>
-        <w:rPr>
-          <w:lang w:val="en-GB"/>
-        </w:rPr>
-        <w:t>,</w:t>
-      </w:r>
-      <w:r>
-        <w:rPr>
-          <w:lang w:val="en-GB"/>
-        </w:rPr>
-        <w:t>”</w:t>
-      </w:r>
-      <w:r>
-        <w:rPr>
-          <w:lang w:val="en-GB"/>
-        </w:rPr>
-        <w:t>LeadSource</w:t>
-      </w:r>
-      <w:r>
-        <w:rPr>
-          <w:lang w:val="en-GB"/>
-        </w:rPr>
-        <w:t>”</w:t>
-      </w:r>
-      <w:r>
-        <w:rPr>
-          <w:lang w:val="en-GB"/>
-        </w:rPr>
-        <w:t>,</w:t>
-      </w:r>
-      <w:r>
-        <w:rPr>
-          <w:lang w:val="en-GB"/>
-        </w:rPr>
-        <w:t>”</w:t>
-      </w:r>
-      <w:r>
-        <w:rPr>
-          <w:lang w:val="en-GB"/>
-        </w:rPr>
-        <w:t>Discontinued</w:t>
-      </w:r>
-      <w:r>
-        <w:rPr>
-          <w:lang w:val="en-GB"/>
-        </w:rPr>
-        <w:t>”</w:t>
-      </w:r>
-    </w:p>
-    <w:p>
-      <w:pPr>
-        <w:pStyle w:val="Sinespaciado"/>
-        <w:rPr>
-          <w:lang w:val="en-GB"/>
-        </w:rPr>
-      </w:pPr>
-    </w:p>
-    <w:p>
-      <w:pPr>
-        <w:pStyle w:val="Sinespaciado"/>
-        <w:rPr>
-          <w:lang w:val="en-GB"/>
-        </w:rPr>
-      </w:pPr>
-      <w:r>
-        <w:rPr>
+          <w:sz w:val="18"/>
+          <w:szCs w:val="18"/>
+          <w:lang w:val="en-GB"/>
+        </w:rPr>
+        <w:t>: “CustomerID”,”CustomerName”,”Region”,”Country”,”PriceCategory”,”CustomerClass”,”LeadSource”,”Discontinued”</w:t>
+      </w:r>
+    </w:p>
+    <w:p>
+      <w:pPr>
+        <w:pStyle w:val="Sinespaciado"/>
+        <w:rPr>
+          <w:sz w:val="18"/>
+          <w:szCs w:val="18"/>
+          <w:lang w:val="en-GB"/>
+        </w:rPr>
+      </w:pPr>
+    </w:p>
+    <w:p>
+      <w:pPr>
+        <w:pStyle w:val="Sinespaciado"/>
+        <w:rPr>
+          <w:sz w:val="18"/>
+          <w:szCs w:val="18"/>
+          <w:lang w:val="en-GB"/>
+        </w:rPr>
+      </w:pPr>
+      <w:r>
+        <w:rPr>
+          <w:sz w:val="18"/>
+          <w:szCs w:val="18"/>
           <w:lang w:val="en-GB"/>
         </w:rPr>
         <w:t>e</w:t>
       </w:r>
       <w:r>
         <w:rPr>
+          <w:sz w:val="18"/>
+          <w:szCs w:val="18"/>
           <w:lang w:val="en-GB"/>
         </w:rPr>
         <w:t>mployees</w:t>
       </w:r>
       <w:r>
         <w:rPr>
+          <w:sz w:val="18"/>
+          <w:szCs w:val="18"/>
           <w:lang w:val="en-GB"/>
         </w:rPr>
         <w:t>.csv</w:t>
       </w:r>
       <w:r>
         <w:rPr>
+          <w:sz w:val="18"/>
+          <w:szCs w:val="18"/>
           <w:lang w:val="en-GB"/>
         </w:rPr>
         <w:t xml:space="preserve">: </w:t>
@@ -303,97 +135,67 @@
       <w:pPr>
         <w:pStyle w:val="Sinespaciado"/>
         <w:rPr>
-          <w:lang w:val="en-GB"/>
-        </w:rPr>
-      </w:pPr>
-      <w:r>
-        <w:rPr>
-          <w:lang w:val="en-GB"/>
-        </w:rPr>
-        <w:t>“</w:t>
-      </w:r>
-      <w:proofErr w:type="spellStart"/>
-      <w:r>
-        <w:rPr>
-          <w:lang w:val="en-GB"/>
-        </w:rPr>
-        <w:t>EmployeeID</w:t>
-      </w:r>
-      <w:r>
-        <w:rPr>
-          <w:lang w:val="en-GB"/>
-        </w:rPr>
-        <w:t>”</w:t>
-      </w:r>
-      <w:proofErr w:type="gramStart"/>
-      <w:r>
-        <w:rPr>
-          <w:lang w:val="en-GB"/>
-        </w:rPr>
-        <w:t>,</w:t>
-      </w:r>
-      <w:r>
-        <w:rPr>
-          <w:lang w:val="en-GB"/>
-        </w:rPr>
-        <w:t>”</w:t>
-      </w:r>
-      <w:r>
-        <w:rPr>
-          <w:lang w:val="en-GB"/>
-        </w:rPr>
-        <w:t>EmployeeName</w:t>
-      </w:r>
-      <w:proofErr w:type="spellEnd"/>
-      <w:proofErr w:type="gramEnd"/>
-      <w:r>
-        <w:rPr>
-          <w:lang w:val="en-GB"/>
-        </w:rPr>
-        <w:t>”</w:t>
-      </w:r>
-    </w:p>
-    <w:p>
-      <w:pPr>
-        <w:pStyle w:val="Sinespaciado"/>
-        <w:rPr>
-          <w:lang w:val="en-GB"/>
-        </w:rPr>
-      </w:pPr>
-    </w:p>
-    <w:p>
-      <w:pPr>
-        <w:pStyle w:val="Sinespaciado"/>
-        <w:rPr>
-          <w:lang w:val="en-GB"/>
-        </w:rPr>
-      </w:pPr>
-      <w:r>
-        <w:rPr>
+          <w:sz w:val="18"/>
+          <w:szCs w:val="18"/>
+          <w:lang w:val="en-GB"/>
+        </w:rPr>
+      </w:pPr>
+      <w:r>
+        <w:rPr>
+          <w:sz w:val="18"/>
+          <w:szCs w:val="18"/>
+          <w:lang w:val="en-GB"/>
+        </w:rPr>
+        <w:t>“EmployeeID”,”EmployeeName”</w:t>
+      </w:r>
+    </w:p>
+    <w:p>
+      <w:pPr>
+        <w:pStyle w:val="Sinespaciado"/>
+        <w:rPr>
+          <w:sz w:val="18"/>
+          <w:szCs w:val="18"/>
+          <w:lang w:val="en-GB"/>
+        </w:rPr>
+      </w:pPr>
+    </w:p>
+    <w:p>
+      <w:pPr>
+        <w:pStyle w:val="Sinespaciado"/>
+        <w:rPr>
+          <w:sz w:val="18"/>
+          <w:szCs w:val="18"/>
+          <w:lang w:val="en-GB"/>
+        </w:rPr>
+      </w:pPr>
+      <w:r>
+        <w:rPr>
+          <w:sz w:val="18"/>
+          <w:szCs w:val="18"/>
           <w:lang w:val="en-GB"/>
         </w:rPr>
         <w:t>i</w:t>
       </w:r>
       <w:r>
         <w:rPr>
+          <w:sz w:val="18"/>
+          <w:szCs w:val="18"/>
           <w:lang w:val="en-GB"/>
         </w:rPr>
         <w:t>nventory_transactions</w:t>
       </w:r>
       <w:r>
         <w:rPr>
-          <w:lang w:val="en-GB"/>
-        </w:rPr>
-        <w:t>.</w:t>
-      </w:r>
-      <w:r>
-        <w:rPr>
-          <w:lang w:val="en-GB"/>
-        </w:rPr>
-        <w:t>csv</w:t>
-      </w:r>
-      <w:r>
-        <w:rPr>
+          <w:sz w:val="18"/>
+          <w:szCs w:val="18"/>
+          <w:lang w:val="en-GB"/>
+        </w:rPr>
+        <w:t>.csv</w:t>
+      </w:r>
+      <w:r>
+        <w:rPr>
+          <w:sz w:val="18"/>
+          <w:szCs w:val="18"/>
           <w:lang w:val="en-GB"/>
         </w:rPr>
         <w:t>:</w:t>
@@ -403,277 +205,139 @@
       <w:pPr>
         <w:pStyle w:val="Sinespaciado"/>
         <w:rPr>
-          <w:lang w:val="en-GB"/>
-        </w:rPr>
-      </w:pPr>
-      <w:r>
-        <w:rPr>
-          <w:lang w:val="en-GB"/>
-        </w:rPr>
-        <w:t>“</w:t>
-      </w:r>
-      <w:r>
-        <w:rPr>
-          <w:lang w:val="en-GB"/>
-        </w:rPr>
-        <w:t>TransactionID</w:t>
-      </w:r>
-      <w:r>
-        <w:rPr>
-          <w:lang w:val="en-GB"/>
-        </w:rPr>
-        <w:t>”</w:t>
-      </w:r>
-      <w:proofErr w:type="gramStart"/>
-      <w:r>
-        <w:rPr>
-          <w:lang w:val="en-GB"/>
-        </w:rPr>
-        <w:t>,</w:t>
-      </w:r>
-      <w:r>
-        <w:rPr>
-          <w:lang w:val="en-GB"/>
-        </w:rPr>
-        <w:t>”</w:t>
-      </w:r>
-      <w:r>
-        <w:rPr>
-          <w:lang w:val="en-GB"/>
-        </w:rPr>
-        <w:t>ProductID</w:t>
-      </w:r>
-      <w:proofErr w:type="gramEnd"/>
-      <w:r>
-        <w:rPr>
-          <w:lang w:val="en-GB"/>
-        </w:rPr>
-        <w:t>”</w:t>
-      </w:r>
-      <w:r>
-        <w:rPr>
-          <w:lang w:val="en-GB"/>
-        </w:rPr>
-        <w:t>,</w:t>
-      </w:r>
-      <w:r>
-        <w:rPr>
-          <w:lang w:val="en-GB"/>
-        </w:rPr>
-        <w:t>”</w:t>
-      </w:r>
-      <w:r>
-        <w:rPr>
-          <w:lang w:val="en-GB"/>
-        </w:rPr>
-        <w:t>PurchaseOrderID</w:t>
-      </w:r>
-      <w:r>
-        <w:rPr>
-          <w:lang w:val="en-GB"/>
-        </w:rPr>
-        <w:t>”</w:t>
-      </w:r>
-      <w:r>
-        <w:rPr>
-          <w:lang w:val="en-GB"/>
-        </w:rPr>
-        <w:t>,</w:t>
-      </w:r>
-      <w:r>
-        <w:rPr>
-          <w:lang w:val="en-GB"/>
-        </w:rPr>
-        <w:t>”</w:t>
-      </w:r>
-      <w:r>
-        <w:rPr>
-          <w:lang w:val="en-GB"/>
-        </w:rPr>
-        <w:t>MissingID</w:t>
-      </w:r>
-      <w:r>
-        <w:rPr>
-          <w:lang w:val="en-GB"/>
-        </w:rPr>
-        <w:t>”</w:t>
-      </w:r>
-      <w:r>
-        <w:rPr>
-          <w:lang w:val="en-GB"/>
-        </w:rPr>
-        <w:t>,</w:t>
-      </w:r>
-      <w:r>
-        <w:rPr>
-          <w:lang w:val="en-GB"/>
-        </w:rPr>
-        <w:t>”</w:t>
-      </w:r>
-      <w:r>
-        <w:rPr>
-          <w:lang w:val="en-GB"/>
-        </w:rPr>
-        <w:t>TransactionDate</w:t>
-      </w:r>
-      <w:r>
-        <w:rPr>
-          <w:lang w:val="en-GB"/>
-        </w:rPr>
-        <w:t>”</w:t>
-      </w:r>
-      <w:r>
-        <w:rPr>
-          <w:lang w:val="en-GB"/>
-        </w:rPr>
-        <w:t>,</w:t>
-      </w:r>
-      <w:r>
-        <w:rPr>
-          <w:lang w:val="en-GB"/>
-        </w:rPr>
-        <w:t>”</w:t>
-      </w:r>
-      <w:r>
-        <w:rPr>
-          <w:lang w:val="en-GB"/>
-        </w:rPr>
-        <w:t>UnitPurchasePrice</w:t>
-      </w:r>
-      <w:r>
-        <w:rPr>
-          <w:lang w:val="en-GB"/>
-        </w:rPr>
-        <w:t>”</w:t>
-      </w:r>
-      <w:r>
-        <w:rPr>
-          <w:lang w:val="en-GB"/>
-        </w:rPr>
-        <w:t>,</w:t>
-      </w:r>
-      <w:r>
-        <w:rPr>
-          <w:lang w:val="en-GB"/>
-        </w:rPr>
-        <w:t>”</w:t>
-      </w:r>
-      <w:r>
-        <w:rPr>
-          <w:lang w:val="en-GB"/>
-        </w:rPr>
-        <w:t>QuantityOrdered</w:t>
-      </w:r>
-      <w:r>
-        <w:rPr>
-          <w:lang w:val="en-GB"/>
-        </w:rPr>
-        <w:t>”</w:t>
-      </w:r>
-      <w:r>
-        <w:rPr>
-          <w:lang w:val="en-GB"/>
-        </w:rPr>
-        <w:t>,</w:t>
-      </w:r>
-      <w:r>
-        <w:rPr>
-          <w:lang w:val="en-GB"/>
-        </w:rPr>
-        <w:t>”</w:t>
-      </w:r>
-      <w:r>
-        <w:rPr>
-          <w:lang w:val="en-GB"/>
-        </w:rPr>
-        <w:t>QuantityReceived</w:t>
-      </w:r>
-      <w:r>
-        <w:rPr>
-          <w:lang w:val="en-GB"/>
-        </w:rPr>
-        <w:t>”</w:t>
-      </w:r>
-      <w:r>
-        <w:rPr>
-          <w:lang w:val="en-GB"/>
-        </w:rPr>
-        <w:t>,</w:t>
-      </w:r>
-      <w:r>
-        <w:rPr>
-          <w:lang w:val="en-GB"/>
-        </w:rPr>
-        <w:t>”</w:t>
-      </w:r>
-      <w:r>
-        <w:rPr>
-          <w:lang w:val="en-GB"/>
-        </w:rPr>
-        <w:t>QuantityMissing</w:t>
-      </w:r>
-      <w:r>
-        <w:rPr>
-          <w:lang w:val="en-GB"/>
-        </w:rPr>
-        <w:t>”</w:t>
-      </w:r>
-    </w:p>
-    <w:p>
-      <w:pPr>
-        <w:pStyle w:val="Sinespaciado"/>
-        <w:rPr>
-          <w:lang w:val="en-GB"/>
-        </w:rPr>
-      </w:pPr>
-    </w:p>
-    <w:p>
-      <w:pPr>
-        <w:pStyle w:val="Sinespaciado"/>
-      </w:pPr>
-      <w:r>
+          <w:sz w:val="18"/>
+          <w:szCs w:val="18"/>
+          <w:lang w:val="en-GB"/>
+        </w:rPr>
+      </w:pPr>
+      <w:r>
+        <w:rPr>
+          <w:sz w:val="18"/>
+          <w:szCs w:val="18"/>
+          <w:lang w:val="en-GB"/>
+        </w:rPr>
+        <w:t>“TransactionID”,”ProductID”,”PurchaseOrderID”,”MissingID”,”TransactionDate”,”UnitPurchasePrice”,”QuantityOrdered”,”QuantityReceived”,”QuantityMissing”</w:t>
+      </w:r>
+    </w:p>
+    <w:p>
+      <w:pPr>
+        <w:pStyle w:val="Sinespaciado"/>
+        <w:rPr>
+          <w:sz w:val="18"/>
+          <w:szCs w:val="18"/>
+          <w:lang w:val="en-GB"/>
+        </w:rPr>
+      </w:pPr>
+    </w:p>
+    <w:p>
+      <w:pPr>
+        <w:pStyle w:val="Sinespaciado"/>
+        <w:rPr>
+          <w:sz w:val="18"/>
+          <w:szCs w:val="18"/>
+          <w:lang w:val="en-GB"/>
+        </w:rPr>
+      </w:pPr>
+      <w:r>
+        <w:rPr>
+          <w:sz w:val="18"/>
+          <w:szCs w:val="18"/>
+          <w:lang w:val="en-GB"/>
+        </w:rPr>
         <w:t>o</w:t>
       </w:r>
       <w:r>
-        <w:t>r</w:t>
-      </w:r>
-      <w:r>
-        <w:t>der_details</w:t>
-      </w:r>
-      <w:r>
+        <w:rPr>
+          <w:sz w:val="18"/>
+          <w:szCs w:val="18"/>
+          <w:lang w:val="en-GB"/>
+        </w:rPr>
+        <w:t>rder_details</w:t>
+      </w:r>
+      <w:r>
+        <w:rPr>
+          <w:sz w:val="18"/>
+          <w:szCs w:val="18"/>
+          <w:lang w:val="en-GB"/>
+        </w:rPr>
         <w:t>.csv</w:t>
       </w:r>
       <w:r>
+        <w:rPr>
+          <w:sz w:val="18"/>
+          <w:szCs w:val="18"/>
+          <w:lang w:val="en-GB"/>
+        </w:rPr>
         <w:t>:</w:t>
       </w:r>
     </w:p>
     <w:p>
       <w:pPr>
         <w:pStyle w:val="Sinespaciado"/>
-      </w:pPr>
-      <w:r>
+        <w:rPr>
+          <w:sz w:val="18"/>
+          <w:szCs w:val="18"/>
+          <w:lang w:val="en-GB"/>
+        </w:rPr>
+      </w:pPr>
+      <w:r>
+        <w:rPr>
+          <w:sz w:val="18"/>
+          <w:szCs w:val="18"/>
+          <w:lang w:val="en-GB"/>
+        </w:rPr>
         <w:t>"OrderDetailID","OrderID","ProductID","QuantitySold","UnitSalesPrice"</w:t>
       </w:r>
     </w:p>
     <w:p>
       <w:pPr>
         <w:pStyle w:val="Sinespaciado"/>
-      </w:pPr>
-    </w:p>
-    <w:p>
-      <w:pPr>
-        <w:pStyle w:val="Sinespaciado"/>
-      </w:pPr>
-      <w:r>
+        <w:rPr>
+          <w:sz w:val="18"/>
+          <w:szCs w:val="18"/>
+          <w:lang w:val="en-GB"/>
+        </w:rPr>
+      </w:pPr>
+    </w:p>
+    <w:p>
+      <w:pPr>
+        <w:pStyle w:val="Sinespaciado"/>
+        <w:rPr>
+          <w:sz w:val="18"/>
+          <w:szCs w:val="18"/>
+          <w:lang w:val="en-GB"/>
+        </w:rPr>
+      </w:pPr>
+      <w:r>
+        <w:rPr>
+          <w:sz w:val="18"/>
+          <w:szCs w:val="18"/>
+          <w:lang w:val="en-GB"/>
+        </w:rPr>
         <w:t>o</w:t>
       </w:r>
       <w:r>
+        <w:rPr>
+          <w:sz w:val="18"/>
+          <w:szCs w:val="18"/>
+          <w:lang w:val="en-GB"/>
+        </w:rPr>
         <w:t>rders</w:t>
       </w:r>
       <w:r>
+        <w:rPr>
+          <w:sz w:val="18"/>
+          <w:szCs w:val="18"/>
+          <w:lang w:val="en-GB"/>
+        </w:rPr>
         <w:t>.csv</w:t>
       </w:r>
       <w:r>
+        <w:rPr>
+          <w:sz w:val="18"/>
+          <w:szCs w:val="18"/>
+          <w:lang w:val="en-GB"/>
+        </w:rPr>
         <w:t>:</w:t>
       </w:r>
     </w:p>
@@ -683,49 +347,66 @@
         <w:tabs>
           <w:tab w:val="left" w:pos="9748"/>
         </w:tabs>
-      </w:pPr>
-      <w:r>
+        <w:rPr>
+          <w:sz w:val="18"/>
+          <w:szCs w:val="18"/>
+          <w:lang w:val="en-GB"/>
+        </w:rPr>
+      </w:pPr>
+      <w:r>
+        <w:rPr>
+          <w:sz w:val="18"/>
+          <w:szCs w:val="18"/>
+          <w:lang w:val="en-GB"/>
+        </w:rPr>
         <w:t>"OrderID","CustomerID","EmployeeID","ShippingMethodID","OrderDate","ShipDate","FreightCharge"</w:t>
       </w:r>
       <w:r>
+        <w:rPr>
+          <w:sz w:val="18"/>
+          <w:szCs w:val="18"/>
+          <w:lang w:val="en-GB"/>
+        </w:rPr>
         <w:tab/>
       </w:r>
     </w:p>
     <w:p>
       <w:pPr>
         <w:pStyle w:val="Sinespaciado"/>
-        <w:tabs>
-          <w:tab w:val="left" w:pos="9748"/>
-        </w:tabs>
-      </w:pPr>
-    </w:p>
-    <w:p>
-      <w:pPr>
-        <w:pStyle w:val="Sinespaciado"/>
-        <w:rPr>
-          <w:lang w:val="en-GB"/>
-        </w:rPr>
-      </w:pPr>
-      <w:r>
-        <w:rPr>
+        <w:rPr>
+          <w:sz w:val="18"/>
+          <w:szCs w:val="18"/>
+          <w:lang w:val="en-GB"/>
+        </w:rPr>
+      </w:pPr>
+      <w:r>
+        <w:rPr>
+          <w:sz w:val="18"/>
+          <w:szCs w:val="18"/>
           <w:lang w:val="en-GB"/>
         </w:rPr>
         <w:t>p</w:t>
       </w:r>
       <w:r>
         <w:rPr>
+          <w:sz w:val="18"/>
+          <w:szCs w:val="18"/>
           <w:lang w:val="en-GB"/>
         </w:rPr>
         <w:t>aiment_methods</w:t>
       </w:r>
       <w:r>
         <w:rPr>
+          <w:sz w:val="18"/>
+          <w:szCs w:val="18"/>
           <w:lang w:val="en-GB"/>
         </w:rPr>
         <w:t>.csv</w:t>
       </w:r>
       <w:r>
         <w:rPr>
+          <w:sz w:val="18"/>
+          <w:szCs w:val="18"/>
           <w:lang w:val="en-GB"/>
         </w:rPr>
         <w:t>:</w:t>
@@ -735,169 +416,277 @@
       <w:pPr>
         <w:pStyle w:val="Sinespaciado"/>
         <w:rPr>
-          <w:lang w:val="en-GB"/>
-        </w:rPr>
-      </w:pPr>
-      <w:r>
-        <w:rPr>
-          <w:lang w:val="en-GB"/>
-        </w:rPr>
-        <w:t>"</w:t>
-      </w:r>
-      <w:proofErr w:type="spellStart"/>
-      <w:r>
-        <w:rPr>
-          <w:lang w:val="en-GB"/>
-        </w:rPr>
-        <w:t>PaymentMethodID</w:t>
-      </w:r>
-      <w:proofErr w:type="spellEnd"/>
-      <w:r>
-        <w:rPr>
-          <w:lang w:val="en-GB"/>
-        </w:rPr>
-        <w:t>","</w:t>
-      </w:r>
-      <w:proofErr w:type="spellStart"/>
-      <w:r>
-        <w:rPr>
-          <w:lang w:val="en-GB"/>
-        </w:rPr>
-        <w:t>PaymentMethod</w:t>
-      </w:r>
-      <w:proofErr w:type="spellEnd"/>
-      <w:r>
-        <w:rPr>
-          <w:lang w:val="en-GB"/>
-        </w:rPr>
-        <w:t>"</w:t>
-      </w:r>
-    </w:p>
-    <w:p>
-      <w:pPr>
-        <w:pStyle w:val="Sinespaciado"/>
-        <w:rPr>
-          <w:lang w:val="en-GB"/>
-        </w:rPr>
-      </w:pPr>
-    </w:p>
-    <w:p>
-      <w:pPr>
-        <w:pStyle w:val="Sinespaciado"/>
-      </w:pPr>
-      <w:r>
+          <w:sz w:val="18"/>
+          <w:szCs w:val="18"/>
+          <w:lang w:val="en-GB"/>
+        </w:rPr>
+      </w:pPr>
+      <w:r>
+        <w:rPr>
+          <w:sz w:val="18"/>
+          <w:szCs w:val="18"/>
+          <w:lang w:val="en-GB"/>
+        </w:rPr>
+        <w:t>"PaymentMethodID","PaymentMethod"</w:t>
+      </w:r>
+    </w:p>
+    <w:p>
+      <w:pPr>
+        <w:pStyle w:val="Sinespaciado"/>
+        <w:rPr>
+          <w:sz w:val="18"/>
+          <w:szCs w:val="18"/>
+          <w:lang w:val="en-GB"/>
+        </w:rPr>
+      </w:pPr>
+    </w:p>
+    <w:p>
+      <w:pPr>
+        <w:pStyle w:val="Sinespaciado"/>
+        <w:rPr>
+          <w:sz w:val="18"/>
+          <w:szCs w:val="18"/>
+          <w:lang w:val="en-GB"/>
+        </w:rPr>
+      </w:pPr>
+      <w:r>
+        <w:rPr>
+          <w:sz w:val="18"/>
+          <w:szCs w:val="18"/>
+          <w:lang w:val="en-GB"/>
+        </w:rPr>
         <w:t>P</w:t>
       </w:r>
       <w:r>
+        <w:rPr>
+          <w:sz w:val="18"/>
+          <w:szCs w:val="18"/>
+          <w:lang w:val="en-GB"/>
+        </w:rPr>
         <w:t>aiments</w:t>
       </w:r>
       <w:r>
+        <w:rPr>
+          <w:sz w:val="18"/>
+          <w:szCs w:val="18"/>
+          <w:lang w:val="en-GB"/>
+        </w:rPr>
         <w:t>.csv</w:t>
       </w:r>
       <w:r>
+        <w:rPr>
+          <w:sz w:val="18"/>
+          <w:szCs w:val="18"/>
+          <w:lang w:val="en-GB"/>
+        </w:rPr>
         <w:t>:</w:t>
       </w:r>
     </w:p>
     <w:p>
       <w:pPr>
         <w:pStyle w:val="Sinespaciado"/>
-      </w:pPr>
-      <w:r>
+        <w:rPr>
+          <w:sz w:val="18"/>
+          <w:szCs w:val="18"/>
+          <w:lang w:val="en-GB"/>
+        </w:rPr>
+      </w:pPr>
+      <w:r>
+        <w:rPr>
+          <w:sz w:val="18"/>
+          <w:szCs w:val="18"/>
+          <w:lang w:val="en-GB"/>
+        </w:rPr>
         <w:t>"PaymentID","OrderID","PaymentMethodID","PaymentDate","PaymentAmount"</w:t>
       </w:r>
     </w:p>
     <w:p>
       <w:pPr>
         <w:pStyle w:val="Sinespaciado"/>
-      </w:pPr>
-    </w:p>
-    <w:p>
-      <w:pPr>
-        <w:pStyle w:val="Sinespaciado"/>
-      </w:pPr>
-      <w:r>
+        <w:rPr>
+          <w:sz w:val="18"/>
+          <w:szCs w:val="18"/>
+          <w:lang w:val="en-GB"/>
+        </w:rPr>
+      </w:pPr>
+    </w:p>
+    <w:p>
+      <w:pPr>
+        <w:pStyle w:val="Sinespaciado"/>
+        <w:rPr>
+          <w:sz w:val="18"/>
+          <w:szCs w:val="18"/>
+          <w:lang w:val="en-GB"/>
+        </w:rPr>
+      </w:pPr>
+      <w:r>
+        <w:rPr>
+          <w:sz w:val="18"/>
+          <w:szCs w:val="18"/>
+          <w:lang w:val="en-GB"/>
+        </w:rPr>
         <w:t>P</w:t>
       </w:r>
       <w:r>
+        <w:rPr>
+          <w:sz w:val="18"/>
+          <w:szCs w:val="18"/>
+          <w:lang w:val="en-GB"/>
+        </w:rPr>
         <w:t>roducts</w:t>
       </w:r>
       <w:r>
+        <w:rPr>
+          <w:sz w:val="18"/>
+          <w:szCs w:val="18"/>
+          <w:lang w:val="en-GB"/>
+        </w:rPr>
         <w:t>.csv</w:t>
       </w:r>
       <w:r>
+        <w:rPr>
+          <w:sz w:val="18"/>
+          <w:szCs w:val="18"/>
+          <w:lang w:val="en-GB"/>
+        </w:rPr>
         <w:t>:</w:t>
       </w:r>
     </w:p>
     <w:p>
       <w:pPr>
         <w:pStyle w:val="Sinespaciado"/>
-      </w:pPr>
-      <w:r>
+        <w:rPr>
+          <w:sz w:val="18"/>
+          <w:szCs w:val="18"/>
+          <w:lang w:val="en-GB"/>
+        </w:rPr>
+      </w:pPr>
+      <w:r>
+        <w:rPr>
+          <w:sz w:val="18"/>
+          <w:szCs w:val="18"/>
+          <w:lang w:val="en-GB"/>
+        </w:rPr>
         <w:t>"ProductID","ProductName","Color","ModelDescription","FabricDescription","Category","Gender","ProductLine","Weight","Size","PackSize","Status","InventoryDate","PurchasePrice"</w:t>
       </w:r>
     </w:p>
     <w:p>
       <w:pPr>
         <w:pStyle w:val="Sinespaciado"/>
-      </w:pPr>
-    </w:p>
-    <w:p>
-      <w:pPr>
-        <w:pStyle w:val="Sinespaciado"/>
-      </w:pPr>
-      <w:r>
+        <w:rPr>
+          <w:sz w:val="18"/>
+          <w:szCs w:val="18"/>
+          <w:lang w:val="en-GB"/>
+        </w:rPr>
+      </w:pPr>
+    </w:p>
+    <w:p>
+      <w:pPr>
+        <w:pStyle w:val="Sinespaciado"/>
+        <w:rPr>
+          <w:sz w:val="18"/>
+          <w:szCs w:val="18"/>
+          <w:lang w:val="en-GB"/>
+        </w:rPr>
+      </w:pPr>
+      <w:r>
+        <w:rPr>
+          <w:sz w:val="18"/>
+          <w:szCs w:val="18"/>
+          <w:lang w:val="en-GB"/>
+        </w:rPr>
         <w:t>p</w:t>
       </w:r>
       <w:r>
+        <w:rPr>
+          <w:sz w:val="18"/>
+          <w:szCs w:val="18"/>
+          <w:lang w:val="en-GB"/>
+        </w:rPr>
         <w:t>urchase_orders</w:t>
       </w:r>
       <w:r>
+        <w:rPr>
+          <w:sz w:val="18"/>
+          <w:szCs w:val="18"/>
+          <w:lang w:val="en-GB"/>
+        </w:rPr>
         <w:t>.csv</w:t>
       </w:r>
       <w:r>
+        <w:rPr>
+          <w:sz w:val="18"/>
+          <w:szCs w:val="18"/>
+          <w:lang w:val="en-GB"/>
+        </w:rPr>
         <w:t>:</w:t>
       </w:r>
     </w:p>
     <w:p>
       <w:pPr>
         <w:pStyle w:val="Sinespaciado"/>
-      </w:pPr>
-      <w:r>
+        <w:rPr>
+          <w:sz w:val="18"/>
+          <w:szCs w:val="18"/>
+          <w:lang w:val="en-GB"/>
+        </w:rPr>
+      </w:pPr>
+      <w:r>
+        <w:rPr>
+          <w:sz w:val="18"/>
+          <w:szCs w:val="18"/>
+          <w:lang w:val="en-GB"/>
+        </w:rPr>
         <w:t>"PurchaseOrderID","SupplierID","EmployeeID","ShippingMethodID","OrderDate"</w:t>
       </w:r>
     </w:p>
     <w:p>
       <w:pPr>
         <w:pStyle w:val="Sinespaciado"/>
-      </w:pPr>
-    </w:p>
-    <w:p>
-      <w:pPr>
-        <w:pStyle w:val="Sinespaciado"/>
-        <w:rPr>
-          <w:lang w:val="en-GB"/>
-        </w:rPr>
-      </w:pPr>
-      <w:r>
-        <w:rPr>
+        <w:rPr>
+          <w:sz w:val="18"/>
+          <w:szCs w:val="18"/>
+          <w:lang w:val="en-GB"/>
+        </w:rPr>
+      </w:pPr>
+    </w:p>
+    <w:p>
+      <w:pPr>
+        <w:pStyle w:val="Sinespaciado"/>
+        <w:rPr>
+          <w:sz w:val="18"/>
+          <w:szCs w:val="18"/>
+          <w:lang w:val="en-GB"/>
+        </w:rPr>
+      </w:pPr>
+      <w:r>
+        <w:rPr>
+          <w:sz w:val="18"/>
+          <w:szCs w:val="18"/>
           <w:lang w:val="en-GB"/>
         </w:rPr>
         <w:t>s</w:t>
       </w:r>
       <w:r>
         <w:rPr>
+          <w:sz w:val="18"/>
+          <w:szCs w:val="18"/>
           <w:lang w:val="en-GB"/>
         </w:rPr>
         <w:t>hipping_methods</w:t>
       </w:r>
       <w:r>
         <w:rPr>
+          <w:sz w:val="18"/>
+          <w:szCs w:val="18"/>
           <w:lang w:val="en-GB"/>
         </w:rPr>
         <w:t>.csv</w:t>
       </w:r>
       <w:r>
         <w:rPr>
+          <w:sz w:val="18"/>
+          <w:szCs w:val="18"/>
           <w:lang w:val="en-GB"/>
         </w:rPr>
         <w:t>:</w:t>
@@ -907,144 +696,149 @@
       <w:pPr>
         <w:pStyle w:val="Sinespaciado"/>
         <w:rPr>
-          <w:lang w:val="en-GB"/>
-        </w:rPr>
-      </w:pPr>
-      <w:r>
-        <w:rPr>
-          <w:lang w:val="en-GB"/>
-        </w:rPr>
-        <w:t>"</w:t>
-      </w:r>
-      <w:proofErr w:type="spellStart"/>
-      <w:r>
-        <w:rPr>
-          <w:lang w:val="en-GB"/>
-        </w:rPr>
-        <w:t>ShippingMethodID</w:t>
-      </w:r>
-      <w:proofErr w:type="spellEnd"/>
-      <w:r>
-        <w:rPr>
-          <w:lang w:val="en-GB"/>
-        </w:rPr>
-        <w:t>","</w:t>
-      </w:r>
-      <w:proofErr w:type="spellStart"/>
-      <w:r>
-        <w:rPr>
-          <w:lang w:val="en-GB"/>
-        </w:rPr>
-        <w:t>ShippingMethod</w:t>
-      </w:r>
-      <w:proofErr w:type="spellEnd"/>
-      <w:r>
-        <w:rPr>
-          <w:lang w:val="en-GB"/>
-        </w:rPr>
-        <w:t>"</w:t>
-      </w:r>
-    </w:p>
-    <w:p>
-      <w:pPr>
-        <w:pStyle w:val="Sinespaciado"/>
-        <w:rPr>
-          <w:lang w:val="en-GB"/>
-        </w:rPr>
-      </w:pPr>
-    </w:p>
-    <w:p>
-      <w:pPr>
-        <w:pStyle w:val="Sinespaciado"/>
-      </w:pPr>
-      <w:r>
+          <w:sz w:val="18"/>
+          <w:szCs w:val="18"/>
+          <w:lang w:val="en-GB"/>
+        </w:rPr>
+      </w:pPr>
+      <w:r>
+        <w:rPr>
+          <w:sz w:val="18"/>
+          <w:szCs w:val="18"/>
+          <w:lang w:val="en-GB"/>
+        </w:rPr>
+        <w:t>"ShippingMethodID","ShippingMethod"</w:t>
+      </w:r>
+    </w:p>
+    <w:p>
+      <w:pPr>
+        <w:pStyle w:val="Sinespaciado"/>
+        <w:rPr>
+          <w:sz w:val="18"/>
+          <w:szCs w:val="18"/>
+          <w:lang w:val="en-GB"/>
+        </w:rPr>
+      </w:pPr>
+    </w:p>
+    <w:p>
+      <w:pPr>
+        <w:pStyle w:val="Sinespaciado"/>
+        <w:rPr>
+          <w:sz w:val="18"/>
+          <w:szCs w:val="18"/>
+        </w:rPr>
+      </w:pPr>
+      <w:r>
+        <w:rPr>
+          <w:sz w:val="18"/>
+          <w:szCs w:val="18"/>
+        </w:rPr>
         <w:t>s</w:t>
       </w:r>
       <w:r>
+        <w:rPr>
+          <w:sz w:val="18"/>
+          <w:szCs w:val="18"/>
+        </w:rPr>
         <w:t>upliers</w:t>
       </w:r>
       <w:r>
+        <w:rPr>
+          <w:sz w:val="18"/>
+          <w:szCs w:val="18"/>
+        </w:rPr>
         <w:t>.csv</w:t>
       </w:r>
       <w:r>
+        <w:rPr>
+          <w:sz w:val="18"/>
+          <w:szCs w:val="18"/>
+        </w:rPr>
         <w:t>:</w:t>
       </w:r>
     </w:p>
     <w:p>
       <w:pPr>
         <w:pStyle w:val="Sinespaciado"/>
-      </w:pPr>
-      <w:r>
-        <w:t>"</w:t>
-      </w:r>
-      <w:proofErr w:type="spellStart"/>
-      <w:r>
-        <w:t>SupplierID</w:t>
-      </w:r>
-      <w:proofErr w:type="spellEnd"/>
-      <w:r>
-        <w:t>","</w:t>
-      </w:r>
-      <w:proofErr w:type="spellStart"/>
-      <w:r>
-        <w:t>SupplierName</w:t>
-      </w:r>
-      <w:proofErr w:type="spellEnd"/>
-      <w:r>
-        <w:t>"</w:t>
-      </w:r>
-    </w:p>
-    <w:p>
-      <w:pPr>
-        <w:pStyle w:val="Sinespaciado"/>
-      </w:pPr>
-    </w:p>
-    <w:p>
-      <w:pPr>
-        <w:pStyle w:val="Sinespaciado"/>
-      </w:pPr>
-      <w:r>
-        <w:t>Estos archivos se encuentran en la parte de desarrollo en Visual Studio Code y l</w:t>
-      </w:r>
-      <w:r>
-        <w:t>os registros de cada a</w:t>
-      </w:r>
-      <w:r>
-        <w:t xml:space="preserve">rchivo </w:t>
-      </w:r>
-      <w:r>
-        <w:t>“</w:t>
-      </w:r>
-      <w:proofErr w:type="spellStart"/>
-      <w:r>
-        <w:t>csv</w:t>
-      </w:r>
-      <w:proofErr w:type="spellEnd"/>
-      <w:r>
-        <w:t>”</w:t>
-      </w:r>
-      <w:r>
-        <w:t xml:space="preserve"> que se nos facilita, deben ser </w:t>
-      </w:r>
-      <w:proofErr w:type="gramStart"/>
-      <w:r>
-        <w:t>procesados(</w:t>
-      </w:r>
-      <w:proofErr w:type="gramEnd"/>
-      <w:r>
-        <w:t xml:space="preserve">sustituir </w:t>
-      </w:r>
-      <w:r>
-        <w:t>datos vacíos, nulos, sustitución por la media</w:t>
-      </w:r>
-      <w:r>
-        <w:t xml:space="preserve"> en caso de encontrarse esa parte vacía</w:t>
-      </w:r>
-      <w:r>
-        <w:t>,</w:t>
-      </w:r>
-      <w:r>
-        <w:t xml:space="preserve"> crear columnas como “Año” o “Mes”, </w:t>
+        <w:rPr>
+          <w:sz w:val="18"/>
+          <w:szCs w:val="18"/>
+        </w:rPr>
+      </w:pPr>
+      <w:r>
+        <w:rPr>
+          <w:sz w:val="18"/>
+          <w:szCs w:val="18"/>
+        </w:rPr>
+        <w:t>"SupplierID","SupplierName"</w:t>
+      </w:r>
+    </w:p>
+    <w:p>
+      <w:pPr>
+        <w:pStyle w:val="Sinespaciado"/>
+      </w:pPr>
+    </w:p>
+    <w:p>
+      <w:pPr>
+        <w:pStyle w:val="Sinespaciado"/>
+      </w:pPr>
+      <w:r>
+        <w:t xml:space="preserve">Estos archivos </w:t>
+      </w:r>
+      <w:r>
+        <w:t xml:space="preserve">“.csv” </w:t>
+      </w:r>
+      <w:r>
+        <w:t xml:space="preserve">se encuentran en la parte de desarrollo en Visual Studio Code </w:t>
+      </w:r>
+      <w:r>
+        <w:t>junto con</w:t>
+      </w:r>
+      <w:r>
+        <w:t xml:space="preserve"> </w:t>
+      </w:r>
+      <w:r>
+        <w:t>sus</w:t>
+      </w:r>
+      <w:r>
+        <w:t xml:space="preserve"> registros </w:t>
+      </w:r>
+      <w:r>
+        <w:t>que se nos facilita</w:t>
+      </w:r>
+      <w:r>
+        <w:t>n</w:t>
+      </w:r>
+      <w:r>
+        <w:t>, deben ser procesados</w:t>
+      </w:r>
+      <w:r>
+        <w:t xml:space="preserve"> </w:t>
+      </w:r>
+      <w:r>
+        <w:t>(sustituir datos vacíos, nulos, sustitución por la media en caso de encontrarse esa parte vacía, crear columnas como “Año” o “Mes”, etc.)</w:t>
+      </w:r>
+    </w:p>
+    <w:p>
+      <w:pPr>
+        <w:pStyle w:val="Sinespaciado"/>
+      </w:pPr>
+    </w:p>
+    <w:p>
+      <w:pPr>
+        <w:pStyle w:val="Sinespaciado"/>
+      </w:pPr>
+      <w:r>
+        <w:t>Después de ver la información un poco por encima</w:t>
+      </w:r>
+      <w:r>
+        <w:t xml:space="preserve"> y procesarla</w:t>
+      </w:r>
+      <w:r>
+        <w:t>, y con el objetivo de una futura toma de decisiones, cambios de estrategias,</w:t>
+      </w:r>
+      <w:r>
+        <w:t xml:space="preserve"> </w:t>
       </w:r>
       <w:r>
         <w:t>etc</w:t>
@@ -1053,37 +847,28 @@
         <w:t>.</w:t>
       </w:r>
       <w:r>
-        <w:t>)</w:t>
-      </w:r>
-    </w:p>
-    <w:p>
-      <w:pPr>
-        <w:pStyle w:val="Sinespaciado"/>
-      </w:pPr>
-    </w:p>
-    <w:p>
-      <w:pPr>
-        <w:pStyle w:val="Sinespaciado"/>
-      </w:pPr>
-    </w:p>
-    <w:p>
-      <w:pPr>
-        <w:pStyle w:val="Textoindependiente"/>
-      </w:pPr>
-      <w:r>
-        <w:t>Después de ver la información un poco por encima, y con el objetivo de una futura toma de decisiones, cambios de estrategias,</w:t>
-      </w:r>
-      <w:r>
-        <w:t xml:space="preserve"> </w:t>
-      </w:r>
-      <w:r>
-        <w:t>etc</w:t>
+        <w:t>, se podrían fabricar gráficos con la herramienta Power BI</w:t>
       </w:r>
       <w:r>
         <w:t>.</w:t>
       </w:r>
-      <w:r>
-        <w:t>, se podrían fabricar gráficos con la herramienta Power BI:</w:t>
+    </w:p>
+    <w:p>
+      <w:pPr>
+        <w:pStyle w:val="Sinespaciado"/>
+      </w:pPr>
+    </w:p>
+    <w:p>
+      <w:pPr>
+        <w:rPr>
+          <w:rFonts w:eastAsiaTheme="majorEastAsia" w:cstheme="majorBidi"/>
+          <w:color w:val="000000" w:themeColor="text1"/>
+          <w:sz w:val="28"/>
+          <w:szCs w:val="26"/>
+        </w:rPr>
+      </w:pPr>
+      <w:r>
+        <w:br w:type="page"/>
       </w:r>
     </w:p>
     <w:p>
@@ -1114,6 +899,9 @@
         <w:jc w:val="center"/>
       </w:pPr>
       <w:r>
+        <w:rPr>
+          <w:noProof/>
+        </w:rPr>
         <w:drawing>
           <wp:inline distT="0" distB="0" distL="0" distR="0" wp14:anchorId="5B3B87E7" wp14:editId="0C83F4A1">
             <wp:extent cx="4880563" cy="2127831"/>
@@ -1157,10 +945,7 @@
         <w:ind w:left="0"/>
       </w:pPr>
       <w:r>
-        <w:t xml:space="preserve">Gráfico de barras: </w:t>
-      </w:r>
-      <w:r>
-        <w:t xml:space="preserve">    </w:t>
+        <w:t xml:space="preserve">Gráfico de barras:     </w:t>
       </w:r>
     </w:p>
     <w:p>
@@ -1199,19 +984,7 @@
         <w:ind w:left="720"/>
       </w:pPr>
       <w:r>
-        <w:t xml:space="preserve">Uno de nuestros mayores clientes es </w:t>
-      </w:r>
-      <w:r>
-        <w:t>“</w:t>
-      </w:r>
-      <w:r>
-        <w:t>Russian Federation</w:t>
-      </w:r>
-      <w:r>
-        <w:t>”</w:t>
-      </w:r>
-      <w:r>
-        <w:t xml:space="preserve"> y es allí donde queremos ver el desglose de clase de cliente que nos compra.</w:t>
+        <w:t>Uno de nuestros mayores clientes es “Russian Federation” y es allí donde queremos ver el desglose de clase de cliente que nos compra.</w:t>
       </w:r>
       <w:r>
         <w:t xml:space="preserve"> </w:t>
@@ -1393,6 +1166,9 @@
         <w:jc w:val="center"/>
       </w:pPr>
       <w:r>
+        <w:rPr>
+          <w:noProof/>
+        </w:rPr>
         <w:drawing>
           <wp:inline distT="0" distB="0" distL="0" distR="0" wp14:anchorId="159E559D" wp14:editId="603A122A">
             <wp:extent cx="5672137" cy="2434006"/>
@@ -1550,13 +1326,7 @@
         </w:numPr>
       </w:pPr>
       <w:r>
-        <w:t>Número de ordenes</w:t>
-      </w:r>
-      <w:r>
-        <w:t xml:space="preserve"> creadas</w:t>
-      </w:r>
-      <w:r>
-        <w:t xml:space="preserve"> por año</w:t>
+        <w:t>Número de ordenes creadas por año</w:t>
       </w:r>
       <w:r>
         <w:t>.</w:t>
@@ -1616,10 +1386,7 @@
         <w:t>Vemos que</w:t>
       </w:r>
       <w:r>
-        <w:t xml:space="preserve"> </w:t>
-      </w:r>
-      <w:r>
-        <w:t>desde el 2004</w:t>
+        <w:t xml:space="preserve"> desde el 2004</w:t>
       </w:r>
       <w:r>
         <w:t>,</w:t>
@@ -1721,6 +1488,9 @@
         <w:ind w:left="720"/>
       </w:pPr>
       <w:r>
+        <w:rPr>
+          <w:noProof/>
+        </w:rPr>
         <w:drawing>
           <wp:inline distT="0" distB="0" distL="0" distR="0" wp14:anchorId="5A71DD49" wp14:editId="5D431F7F">
             <wp:extent cx="4330840" cy="320818"/>
@@ -1879,6 +1649,7 @@
       <w:r>
         <w:rPr>
           <w:rStyle w:val="Ttulo4Car"/>
+          <w:noProof/>
         </w:rPr>
         <w:drawing>
           <wp:inline distT="0" distB="0" distL="0" distR="0" wp14:anchorId="3FE2418A" wp14:editId="0C9F0DE4">
@@ -1948,13 +1719,7 @@
         </w:numPr>
       </w:pPr>
       <w:r>
-        <w:t xml:space="preserve">Número de </w:t>
-      </w:r>
-      <w:r>
-        <w:t>órdenes</w:t>
-      </w:r>
-      <w:r>
-        <w:t xml:space="preserve"> de compra por </w:t>
+        <w:t xml:space="preserve">Número de órdenes de compra por </w:t>
       </w:r>
       <w:r>
         <w:t>año.</w:t>
@@ -2070,103 +1835,7 @@
           <w:sz w:val="22"/>
           <w:u w:val="none"/>
         </w:rPr>
-        <w:t>El método de envío habitual es “</w:t>
-      </w:r>
-      <w:proofErr w:type="spellStart"/>
-      <w:r>
-        <w:rPr>
-          <w:rStyle w:val="Ttulo4Car"/>
-          <w:rFonts w:eastAsiaTheme="minorHAnsi" w:cstheme="minorBidi"/>
-          <w:iCs w:val="0"/>
-          <w:color w:val="auto"/>
-          <w:sz w:val="22"/>
-          <w:u w:val="none"/>
-        </w:rPr>
-        <w:t>Door</w:t>
-      </w:r>
-      <w:proofErr w:type="spellEnd"/>
-      <w:r>
-        <w:rPr>
-          <w:rStyle w:val="Ttulo4Car"/>
-          <w:rFonts w:eastAsiaTheme="minorHAnsi" w:cstheme="minorBidi"/>
-          <w:iCs w:val="0"/>
-          <w:color w:val="auto"/>
-          <w:sz w:val="22"/>
-          <w:u w:val="none"/>
-        </w:rPr>
-        <w:t xml:space="preserve"> </w:t>
-      </w:r>
-      <w:proofErr w:type="spellStart"/>
-      <w:r>
-        <w:rPr>
-          <w:rStyle w:val="Ttulo4Car"/>
-          <w:rFonts w:eastAsiaTheme="minorHAnsi" w:cstheme="minorBidi"/>
-          <w:iCs w:val="0"/>
-          <w:color w:val="auto"/>
-          <w:sz w:val="22"/>
-          <w:u w:val="none"/>
-        </w:rPr>
-        <w:t>to</w:t>
-      </w:r>
-      <w:proofErr w:type="spellEnd"/>
-      <w:r>
-        <w:rPr>
-          <w:rStyle w:val="Ttulo4Car"/>
-          <w:rFonts w:eastAsiaTheme="minorHAnsi" w:cstheme="minorBidi"/>
-          <w:iCs w:val="0"/>
-          <w:color w:val="auto"/>
-          <w:sz w:val="22"/>
-          <w:u w:val="none"/>
-        </w:rPr>
-        <w:t xml:space="preserve"> </w:t>
-      </w:r>
-      <w:proofErr w:type="spellStart"/>
-      <w:r>
-        <w:rPr>
-          <w:rStyle w:val="Ttulo4Car"/>
-          <w:rFonts w:eastAsiaTheme="minorHAnsi" w:cstheme="minorBidi"/>
-          <w:iCs w:val="0"/>
-          <w:color w:val="auto"/>
-          <w:sz w:val="22"/>
-          <w:u w:val="none"/>
-        </w:rPr>
-        <w:t>Door</w:t>
-      </w:r>
-      <w:proofErr w:type="spellEnd"/>
-      <w:r>
-        <w:rPr>
-          <w:rStyle w:val="Ttulo4Car"/>
-          <w:rFonts w:eastAsiaTheme="minorHAnsi" w:cstheme="minorBidi"/>
-          <w:iCs w:val="0"/>
-          <w:color w:val="auto"/>
-          <w:sz w:val="22"/>
-          <w:u w:val="none"/>
-        </w:rPr>
-        <w:t xml:space="preserve"> </w:t>
-      </w:r>
-      <w:proofErr w:type="spellStart"/>
-      <w:r>
-        <w:rPr>
-          <w:rStyle w:val="Ttulo4Car"/>
-          <w:rFonts w:eastAsiaTheme="minorHAnsi" w:cstheme="minorBidi"/>
-          <w:iCs w:val="0"/>
-          <w:color w:val="auto"/>
-          <w:sz w:val="22"/>
-          <w:u w:val="none"/>
-        </w:rPr>
-        <w:t>Service</w:t>
-      </w:r>
-      <w:proofErr w:type="spellEnd"/>
-      <w:r>
-        <w:rPr>
-          <w:rStyle w:val="Ttulo4Car"/>
-          <w:rFonts w:eastAsiaTheme="minorHAnsi" w:cstheme="minorBidi"/>
-          <w:iCs w:val="0"/>
-          <w:color w:val="auto"/>
-          <w:sz w:val="22"/>
-          <w:u w:val="none"/>
-        </w:rPr>
-        <w:t xml:space="preserve">” aunque le sigue “Container” en menor medida </w:t>
+        <w:t xml:space="preserve">El método de envío habitual es “Door to Door Service” aunque le sigue “Container” en menor medida </w:t>
       </w:r>
     </w:p>
     <w:p>
@@ -2191,6 +1860,9 @@
         <w:jc w:val="center"/>
       </w:pPr>
       <w:r>
+        <w:rPr>
+          <w:noProof/>
+        </w:rPr>
         <w:drawing>
           <wp:inline distT="0" distB="0" distL="0" distR="0" wp14:anchorId="5E9D941D" wp14:editId="4CE8633C">
             <wp:extent cx="4019341" cy="2337877"/>
@@ -2234,10 +1906,7 @@
         <w:pStyle w:val="Sinespaciado"/>
       </w:pPr>
       <w:r>
-        <w:t>Gráfico</w:t>
-      </w:r>
-      <w:r>
-        <w:t xml:space="preserve"> de barras</w:t>
+        <w:t>Gráfico de barras</w:t>
       </w:r>
       <w:r>
         <w:t>:</w:t>
@@ -2420,44 +2089,7 @@
         </w:numPr>
       </w:pPr>
       <w:r>
-        <w:t>Las categorías de “</w:t>
-      </w:r>
-      <w:proofErr w:type="spellStart"/>
-      <w:r>
-        <w:t>Briefs</w:t>
-      </w:r>
-      <w:proofErr w:type="spellEnd"/>
-      <w:r>
-        <w:t>”</w:t>
-      </w:r>
-      <w:proofErr w:type="gramStart"/>
-      <w:r>
-        <w:t>, ”</w:t>
-      </w:r>
-      <w:proofErr w:type="spellStart"/>
-      <w:r>
-        <w:t>Thongs</w:t>
-      </w:r>
-      <w:proofErr w:type="spellEnd"/>
-      <w:proofErr w:type="gramEnd"/>
-      <w:r>
-        <w:t>”, ”</w:t>
-      </w:r>
-      <w:proofErr w:type="spellStart"/>
-      <w:r>
-        <w:t>Undershirts</w:t>
-      </w:r>
-      <w:proofErr w:type="spellEnd"/>
-      <w:r>
-        <w:t>” y ”</w:t>
-      </w:r>
-      <w:proofErr w:type="spellStart"/>
-      <w:r>
-        <w:t>Boxer</w:t>
-      </w:r>
-      <w:proofErr w:type="spellEnd"/>
-      <w:r>
-        <w:t>” son las que más beneficios dan.</w:t>
+        <w:t>Las categorías de “Briefs”, ”Thongs”, ”Undershirts” y ”Boxer” son las que más beneficios dan.</w:t>
       </w:r>
     </w:p>
     <w:p>
@@ -2469,55 +2101,7 @@
         </w:numPr>
       </w:pPr>
       <w:r>
-        <w:t>En cuanto a tipo de artículos y género es “</w:t>
-      </w:r>
-      <w:proofErr w:type="spellStart"/>
-      <w:r>
-        <w:t>Women´s</w:t>
-      </w:r>
-      <w:proofErr w:type="spellEnd"/>
-      <w:r>
-        <w:t xml:space="preserve"> </w:t>
-      </w:r>
-      <w:proofErr w:type="spellStart"/>
-      <w:r>
-        <w:t>Panties</w:t>
-      </w:r>
-      <w:proofErr w:type="spellEnd"/>
-      <w:r>
-        <w:t>”, “</w:t>
-      </w:r>
-      <w:proofErr w:type="spellStart"/>
-      <w:r>
-        <w:t>Men´s</w:t>
-      </w:r>
-      <w:proofErr w:type="spellEnd"/>
-      <w:r>
-        <w:t xml:space="preserve"> </w:t>
-      </w:r>
-      <w:proofErr w:type="spellStart"/>
-      <w:r>
-        <w:t>Briefs</w:t>
-      </w:r>
-      <w:proofErr w:type="spellEnd"/>
-      <w:r>
-        <w:t>” y “</w:t>
-      </w:r>
-      <w:proofErr w:type="spellStart"/>
-      <w:r>
-        <w:t>Girls´s</w:t>
-      </w:r>
-      <w:proofErr w:type="spellEnd"/>
-      <w:r>
-        <w:t xml:space="preserve"> </w:t>
-      </w:r>
-      <w:proofErr w:type="spellStart"/>
-      <w:r>
-        <w:t>Panties</w:t>
-      </w:r>
-      <w:proofErr w:type="spellEnd"/>
-      <w:r>
-        <w:t>” las que más beneficios dan.</w:t>
+        <w:t>En cuanto a tipo de artículos y género es “Women´s Panties”, “Men´s Briefs” y “Girls´s Panties” las que más beneficios dan.</w:t>
       </w:r>
     </w:p>
     <w:p>
@@ -2529,15 +2113,7 @@
         </w:numPr>
       </w:pPr>
       <w:r>
-        <w:t xml:space="preserve">Las tallas de las personas que compran los productos </w:t>
-      </w:r>
-      <w:proofErr w:type="gramStart"/>
-      <w:r>
-        <w:t>es</w:t>
-      </w:r>
-      <w:proofErr w:type="gramEnd"/>
-      <w:r>
-        <w:t xml:space="preserve"> “M”, “L”, “XL” y “S”.</w:t>
+        <w:t>Las tallas de las personas que compran los productos es “M”, “L”, “XL” y “S”.</w:t>
       </w:r>
     </w:p>
     <w:p>
@@ -2549,15 +2125,7 @@
         </w:numPr>
       </w:pPr>
       <w:r>
-        <w:t>Los productos se presentan como “</w:t>
-      </w:r>
-      <w:proofErr w:type="spellStart"/>
-      <w:r>
-        <w:t>Docen</w:t>
-      </w:r>
-      <w:proofErr w:type="spellEnd"/>
-      <w:r>
-        <w:t>”</w:t>
+        <w:t>Los productos se presentan como “Docen”</w:t>
       </w:r>
     </w:p>
     <w:p>
@@ -2587,20 +2155,21 @@
       <w:pPr>
         <w:pStyle w:val="Ttulo4"/>
       </w:pPr>
-      <w:proofErr w:type="spellStart"/>
       <w:r>
         <w:t>E</w:t>
       </w:r>
       <w:r>
         <w:t>mployees</w:t>
       </w:r>
-      <w:proofErr w:type="spellEnd"/>
     </w:p>
     <w:p>
       <w:pPr>
         <w:jc w:val="center"/>
       </w:pPr>
       <w:r>
+        <w:rPr>
+          <w:noProof/>
+        </w:rPr>
         <w:drawing>
           <wp:inline distT="0" distB="0" distL="0" distR="0" wp14:anchorId="71B1756E" wp14:editId="696FCA4E">
             <wp:extent cx="4322128" cy="1780936"/>
@@ -2655,13 +2224,7 @@
         </w:numPr>
       </w:pPr>
       <w:r>
-        <w:t xml:space="preserve">Qué empleados </w:t>
-      </w:r>
-      <w:r>
-        <w:t>crean más</w:t>
-      </w:r>
-      <w:r>
-        <w:t xml:space="preserve"> nº de orders</w:t>
+        <w:t>Qué empleados crean más nº de orders</w:t>
       </w:r>
     </w:p>
     <w:p>
@@ -2695,10 +2258,7 @@
         <w:ind w:left="708"/>
       </w:pPr>
       <w:r>
-        <w:t>Vemos que los empleados cada vez venden menos a nivel anual</w:t>
-      </w:r>
-      <w:r>
-        <w:t xml:space="preserve"> y que E1 y E7 son los que más tiempo han estado en la empresa.</w:t>
+        <w:t>Vemos que los empleados cada vez venden menos a nivel anual y que E1 y E7 son los que más tiempo han estado en la empresa.</w:t>
       </w:r>
     </w:p>
     <w:p>
@@ -2724,24 +2284,7 @@
         </w:rPr>
       </w:pPr>
       <w:r>
-        <w:t>Los empleados que han creado más ordenes han sido “E</w:t>
-      </w:r>
-      <w:r>
-        <w:t>5” (</w:t>
-      </w:r>
-      <w:r>
-        <w:t xml:space="preserve">trabajó durante 2004 y 2005) </w:t>
-      </w:r>
-      <w:proofErr w:type="gramStart"/>
-      <w:r>
-        <w:t>y ”E</w:t>
-      </w:r>
-      <w:proofErr w:type="gramEnd"/>
-      <w:r>
-        <w:t>2” (</w:t>
-      </w:r>
-      <w:r>
-        <w:t xml:space="preserve">trabajó 2003 y 2004). </w:t>
+        <w:t xml:space="preserve">Los empleados que han creado más ordenes han sido “E5” (trabajó durante 2004 y 2005) y ”E2” (trabajó 2003 y 2004). </w:t>
       </w:r>
     </w:p>
     <w:p>
@@ -2802,12 +2345,17 @@
         <w:t>Transacciones</w:t>
       </w:r>
     </w:p>
-    <w:p/>
-    <w:p>
-      <w:r>
+    <w:p>
+      <w:pPr>
+        <w:jc w:val="center"/>
+      </w:pPr>
+      <w:r>
+        <w:rPr>
+          <w:noProof/>
+        </w:rPr>
         <w:drawing>
-          <wp:inline distT="0" distB="0" distL="0" distR="0" wp14:anchorId="3EE6CC42" wp14:editId="15DCD7D0">
-            <wp:extent cx="4557712" cy="2023139"/>
+          <wp:inline distT="0" distB="0" distL="0" distR="0" wp14:anchorId="3EE6CC42" wp14:editId="68BB9E5A">
+            <wp:extent cx="4176395" cy="1853875"/>
             <wp:effectExtent l="0" t="0" r="0" b="0"/>
             <wp:docPr id="9" name="Imagen 9"/>
             <wp:cNvGraphicFramePr>
@@ -2829,7 +2377,7 @@
                   <pic:spPr>
                     <a:xfrm>
                       <a:off x="0" y="0"/>
-                      <a:ext cx="4574324" cy="2030513"/>
+                      <a:ext cx="4203039" cy="1865702"/>
                     </a:xfrm>
                     <a:prstGeom prst="rect">
                       <a:avLst/>
@@ -2958,15 +2506,7 @@
         </w:numPr>
       </w:pPr>
       <w:r>
-        <w:t xml:space="preserve">La suma de la cuantía de las transacciones por año va en paralelo con el nº de transacciones (aclaración: podríamos tener </w:t>
-      </w:r>
-      <w:proofErr w:type="gramStart"/>
-      <w:r>
-        <w:t>pocas</w:t>
-      </w:r>
-      <w:proofErr w:type="gramEnd"/>
-      <w:r>
-        <w:t xml:space="preserve"> pero de muy alto valor cada una) </w:t>
+        <w:t xml:space="preserve">La suma de la cuantía de las transacciones por año va en paralelo con el nº de transacciones (aclaración: podríamos tener pocas pero de muy alto valor cada una) </w:t>
       </w:r>
     </w:p>
     <w:p>
@@ -3057,6 +2597,9 @@
         <w:jc w:val="center"/>
       </w:pPr>
       <w:r>
+        <w:rPr>
+          <w:noProof/>
+        </w:rPr>
         <w:drawing>
           <wp:inline distT="0" distB="0" distL="0" distR="0" wp14:anchorId="4C6A8394" wp14:editId="00448FA0">
             <wp:extent cx="2033270" cy="731718"/>
@@ -3113,67 +2656,17 @@
         <w:t>B</w:t>
       </w:r>
       <w:r>
-        <w:t>úsqueda de clientes donde las gráficas nos dicen que son menores en número como “</w:t>
-      </w:r>
-      <w:proofErr w:type="spellStart"/>
-      <w:r>
-        <w:t>Organic</w:t>
-      </w:r>
-      <w:proofErr w:type="spellEnd"/>
-      <w:r>
-        <w:t xml:space="preserve"> </w:t>
-      </w:r>
-      <w:proofErr w:type="spellStart"/>
-      <w:r>
-        <w:t>Search</w:t>
-      </w:r>
-      <w:proofErr w:type="spellEnd"/>
-      <w:r>
-        <w:t>”, “</w:t>
-      </w:r>
-      <w:proofErr w:type="spellStart"/>
-      <w:r>
-        <w:t>Trade</w:t>
-      </w:r>
-      <w:proofErr w:type="spellEnd"/>
-      <w:r>
-        <w:t xml:space="preserve"> Shows”, “</w:t>
-      </w:r>
-      <w:proofErr w:type="spellStart"/>
-      <w:r>
-        <w:t>Referal</w:t>
-      </w:r>
-      <w:proofErr w:type="spellEnd"/>
-      <w:r>
-        <w:t xml:space="preserve"> </w:t>
-      </w:r>
-      <w:proofErr w:type="spellStart"/>
-      <w:r>
-        <w:t>by</w:t>
-      </w:r>
-      <w:proofErr w:type="spellEnd"/>
-      <w:r>
-        <w:t xml:space="preserve"> </w:t>
-      </w:r>
-      <w:proofErr w:type="spellStart"/>
-      <w:r>
-        <w:t>Third</w:t>
-      </w:r>
-      <w:proofErr w:type="spellEnd"/>
-      <w:r>
-        <w:t xml:space="preserve"> </w:t>
-      </w:r>
-      <w:proofErr w:type="spellStart"/>
-      <w:r>
-        <w:t>Parties</w:t>
-      </w:r>
-      <w:proofErr w:type="spellEnd"/>
-      <w:r>
-        <w:t>”</w:t>
-      </w:r>
-      <w:r>
-        <w:t xml:space="preserve">, </w:t>
-      </w:r>
+        <w:t>úsqueda de clientes donde las gráficas nos dicen que son menores en número como “Organic Search”, “Trade Shows”, “Referal by Third Parties”</w:t>
+      </w:r>
+      <w:r>
+        <w:t>.</w:t>
+      </w:r>
+    </w:p>
+    <w:p>
+      <w:pPr>
+        <w:pStyle w:val="Sinespaciado"/>
+        <w:ind w:left="720"/>
+      </w:pPr>
     </w:p>
     <w:p>
       <w:pPr>
@@ -3196,6 +2689,12 @@
     <w:p>
       <w:pPr>
         <w:pStyle w:val="Sinespaciado"/>
+        <w:ind w:left="0"/>
+      </w:pPr>
+    </w:p>
+    <w:p>
+      <w:pPr>
+        <w:pStyle w:val="Sinespaciado"/>
         <w:numPr>
           <w:ilvl w:val="0"/>
           <w:numId w:val="24"/>
@@ -3212,6 +2711,9 @@
         <w:jc w:val="center"/>
       </w:pPr>
       <w:r>
+        <w:rPr>
+          <w:noProof/>
+        </w:rPr>
         <w:drawing>
           <wp:inline distT="0" distB="0" distL="0" distR="0" wp14:anchorId="7937BE16" wp14:editId="53D4F19B">
             <wp:extent cx="2065263" cy="662443"/>
@@ -3282,7 +2784,7 @@
         <v:path o:extrusionok="f" gradientshapeok="t" o:connecttype="rect"/>
         <o:lock v:ext="edit" aspectratio="t"/>
       </v:shapetype>
-      <v:shape id="_x0000_i1310" type="#_x0000_t75" style="width:11.25pt;height:11.25pt" o:bullet="t">
+      <v:shape id="_x0000_i1072" type="#_x0000_t75" style="width:11.5pt;height:11.5pt" o:bullet="t">
         <v:imagedata r:id="rId1" o:title="mso7C09"/>
       </v:shape>
     </w:pict>

</xml_diff>